<commit_message>
Added Assignment Description and Requirements
</commit_message>
<xml_diff>
--- a/Plotting Your Blocks.docx
+++ b/Plotting Your Blocks.docx
@@ -3,55 +3,117 @@
 <w:document xmlns:wpc="http://schemas.microsoft.com/office/word/2010/wordprocessingCanvas" xmlns:cx="http://schemas.microsoft.com/office/drawing/2014/chartex" xmlns:cx1="http://schemas.microsoft.com/office/drawing/2015/9/8/chartex" xmlns:cx2="http://schemas.microsoft.com/office/drawing/2015/10/21/chartex" xmlns:cx3="http://schemas.microsoft.com/office/drawing/2016/5/9/chartex" xmlns:cx4="http://schemas.microsoft.com/office/drawing/2016/5/10/chartex" xmlns:cx5="http://schemas.microsoft.com/office/drawing/2016/5/11/chartex" xmlns:cx6="http://schemas.microsoft.com/office/drawing/2016/5/12/chartex" xmlns:cx7="http://schemas.microsoft.com/office/drawing/2016/5/13/chartex" xmlns:cx8="http://schemas.microsoft.com/office/drawing/2016/5/14/chartex" xmlns:mc="http://schemas.openxmlformats.org/markup-compatibility/2006" xmlns:aink="http://schemas.microsoft.com/office/drawing/2016/ink" xmlns:am3d="http://schemas.microsoft.com/office/drawing/2017/model3d" xmlns:o="urn:schemas-microsoft-com:office:office" xmlns:r="http://schemas.openxmlformats.org/officeDocument/2006/relationships" xmlns:m="http://schemas.openxmlformats.org/officeDocument/2006/math" xmlns:v="urn:schemas-microsoft-com:vml" xmlns:wp14="http://schemas.microsoft.com/office/word/2010/wordprocessingDrawing" xmlns:wp="http://schemas.openxmlformats.org/drawingml/2006/wordprocessingDrawing" xmlns:w10="urn:schemas-microsoft-com:office:word" xmlns:w="http://schemas.openxmlformats.org/wordprocessingml/2006/main" xmlns:w14="http://schemas.microsoft.com/office/word/2010/wordml" xmlns:w15="http://schemas.microsoft.com/office/word/2012/wordml" xmlns:w16cex="http://schemas.microsoft.com/office/word/2018/wordml/cex" xmlns:w16cid="http://schemas.microsoft.com/office/word/2016/wordml/cid" xmlns:w16="http://schemas.microsoft.com/office/word/2018/wordml" xmlns:w16se="http://schemas.microsoft.com/office/word/2015/wordml/symex" xmlns:wpg="http://schemas.microsoft.com/office/word/2010/wordprocessingGroup" xmlns:wpi="http://schemas.microsoft.com/office/word/2010/wordprocessingInk" xmlns:wne="http://schemas.microsoft.com/office/word/2006/wordml" xmlns:wps="http://schemas.microsoft.com/office/word/2010/wordprocessingShape" mc:Ignorable="w14 w15 w16se w16cid w16 w16cex wp14">
   <w:body>
     <w:p>
-      <w:r>
-        <w:t>Plotting Your Blocks</w:t>
-      </w:r>
-    </w:p>
-    <w:p>
-      <w:r>
-        <w:t>Try to duplicate the image below by adjusting the CSS code provided. Use </w:t>
-      </w:r>
-      <w:r>
-        <w:rPr>
+      <w:pPr>
+        <w:rPr>
+          <w:rFonts w:ascii="Times New Roman" w:hAnsi="Times New Roman" w:cs="Times New Roman"/>
           <w:b/>
           <w:bCs/>
-          <w:i/>
-          <w:iCs/>
-        </w:rPr>
-        <w:t>margins</w:t>
-      </w:r>
-      <w:r>
-        <w:t> and </w:t>
-      </w:r>
-      <w:r>
-        <w:rPr>
+          <w:sz w:val="32"/>
+          <w:szCs w:val="32"/>
+        </w:rPr>
+      </w:pPr>
+      <w:r>
+        <w:rPr>
+          <w:rFonts w:ascii="Times New Roman" w:hAnsi="Times New Roman" w:cs="Times New Roman"/>
           <w:b/>
           <w:bCs/>
-          <w:i/>
-          <w:iCs/>
-        </w:rPr>
-        <w:t>paddings</w:t>
-      </w:r>
-      <w:r>
-        <w:t> to adjust the spaces between divisions and use the</w:t>
-      </w:r>
-      <w:r>
-        <w:rPr>
+          <w:sz w:val="32"/>
+          <w:szCs w:val="32"/>
+        </w:rPr>
+        <w:t>Plotting Your Blocks</w:t>
+      </w:r>
+    </w:p>
+    <w:p>
+      <w:pPr>
+        <w:rPr>
+          <w:rFonts w:ascii="Times New Roman" w:hAnsi="Times New Roman" w:cs="Times New Roman"/>
+          <w:sz w:val="24"/>
+          <w:szCs w:val="24"/>
+        </w:rPr>
+      </w:pPr>
+      <w:r>
+        <w:rPr>
+          <w:rFonts w:ascii="Times New Roman" w:hAnsi="Times New Roman" w:cs="Times New Roman"/>
+          <w:sz w:val="24"/>
+          <w:szCs w:val="24"/>
+        </w:rPr>
+        <w:t>Try to duplicate the image below by adjusting the CSS code provided. Use </w:t>
+      </w:r>
+      <w:r>
+        <w:rPr>
+          <w:rFonts w:ascii="Times New Roman" w:hAnsi="Times New Roman" w:cs="Times New Roman"/>
           <w:b/>
           <w:bCs/>
           <w:i/>
           <w:iCs/>
+          <w:sz w:val="24"/>
+          <w:szCs w:val="24"/>
+        </w:rPr>
+        <w:t>margins</w:t>
+      </w:r>
+      <w:r>
+        <w:rPr>
+          <w:rFonts w:ascii="Times New Roman" w:hAnsi="Times New Roman" w:cs="Times New Roman"/>
+          <w:sz w:val="24"/>
+          <w:szCs w:val="24"/>
+        </w:rPr>
+        <w:t> and </w:t>
+      </w:r>
+      <w:r>
+        <w:rPr>
+          <w:rFonts w:ascii="Times New Roman" w:hAnsi="Times New Roman" w:cs="Times New Roman"/>
+          <w:b/>
+          <w:bCs/>
+          <w:i/>
+          <w:iCs/>
+          <w:sz w:val="24"/>
+          <w:szCs w:val="24"/>
+        </w:rPr>
+        <w:t>paddings</w:t>
+      </w:r>
+      <w:r>
+        <w:rPr>
+          <w:rFonts w:ascii="Times New Roman" w:hAnsi="Times New Roman" w:cs="Times New Roman"/>
+          <w:sz w:val="24"/>
+          <w:szCs w:val="24"/>
+        </w:rPr>
+        <w:t> to adjust the spaces between divisions and use the</w:t>
+      </w:r>
+      <w:r>
+        <w:rPr>
+          <w:rFonts w:ascii="Times New Roman" w:hAnsi="Times New Roman" w:cs="Times New Roman"/>
+          <w:b/>
+          <w:bCs/>
+          <w:i/>
+          <w:iCs/>
+          <w:sz w:val="24"/>
+          <w:szCs w:val="24"/>
         </w:rPr>
         <w:t> display</w:t>
       </w:r>
       <w:r>
+        <w:rPr>
+          <w:rFonts w:ascii="Times New Roman" w:hAnsi="Times New Roman" w:cs="Times New Roman"/>
+          <w:sz w:val="24"/>
+          <w:szCs w:val="24"/>
+        </w:rPr>
         <w:t> property to be able to put each block in its proper place. You may need additional CSS properties.</w:t>
       </w:r>
     </w:p>
     <w:p>
-      <w:r>
-        <w:rPr>
+      <w:pPr>
+        <w:rPr>
+          <w:rFonts w:ascii="Times New Roman" w:hAnsi="Times New Roman" w:cs="Times New Roman"/>
+          <w:sz w:val="24"/>
+          <w:szCs w:val="24"/>
+        </w:rPr>
+      </w:pPr>
+      <w:r>
+        <w:rPr>
+          <w:rFonts w:ascii="Times New Roman" w:hAnsi="Times New Roman" w:cs="Times New Roman"/>
           <w:noProof/>
+          <w:sz w:val="24"/>
+          <w:szCs w:val="24"/>
         </w:rPr>
         <w:drawing>
           <wp:inline distT="0" distB="0" distL="0" distR="0" wp14:anchorId="0B099A4C" wp14:editId="06E7C2C1">
@@ -71,7 +133,7 @@
                     </pic:cNvPicPr>
                   </pic:nvPicPr>
                   <pic:blipFill>
-                    <a:blip r:embed="rId4">
+                    <a:blip r:embed="rId5">
                       <a:extLst>
                         <a:ext uri="{28A0092B-C50C-407E-A947-70E740481C1C}">
                           <a14:useLocalDpi xmlns:a14="http://schemas.microsoft.com/office/drawing/2010/main" val="0"/>
@@ -104,21 +166,39 @@
       </w:r>
     </w:p>
     <w:p>
-      <w:r>
+      <w:pPr>
+        <w:rPr>
+          <w:rFonts w:ascii="Times New Roman" w:hAnsi="Times New Roman" w:cs="Times New Roman"/>
+          <w:sz w:val="24"/>
+          <w:szCs w:val="24"/>
+        </w:rPr>
+      </w:pPr>
+      <w:r>
+        <w:rPr>
+          <w:rFonts w:ascii="Times New Roman" w:hAnsi="Times New Roman" w:cs="Times New Roman"/>
+          <w:sz w:val="24"/>
+          <w:szCs w:val="24"/>
+        </w:rPr>
         <w:t>Here's the HTML code:</w:t>
       </w:r>
     </w:p>
     <w:p>
       <w:pPr>
         <w:rPr>
-          <w:i/>
-          <w:iCs/>
-        </w:rPr>
-      </w:pPr>
-      <w:r>
-        <w:rPr>
-          <w:i/>
-          <w:iCs/>
+          <w:rFonts w:ascii="Times New Roman" w:hAnsi="Times New Roman" w:cs="Times New Roman"/>
+          <w:i/>
+          <w:iCs/>
+          <w:sz w:val="24"/>
+          <w:szCs w:val="24"/>
+        </w:rPr>
+      </w:pPr>
+      <w:r>
+        <w:rPr>
+          <w:rFonts w:ascii="Times New Roman" w:hAnsi="Times New Roman" w:cs="Times New Roman"/>
+          <w:i/>
+          <w:iCs/>
+          <w:sz w:val="24"/>
+          <w:szCs w:val="24"/>
         </w:rPr>
         <w:t>&lt;!DOCTYPE html&gt;</w:t>
       </w:r>
@@ -126,30 +206,42 @@
     <w:p>
       <w:pPr>
         <w:rPr>
-          <w:i/>
-          <w:iCs/>
-        </w:rPr>
-      </w:pPr>
-      <w:r>
-        <w:rPr>
-          <w:i/>
-          <w:iCs/>
+          <w:rFonts w:ascii="Times New Roman" w:hAnsi="Times New Roman" w:cs="Times New Roman"/>
+          <w:i/>
+          <w:iCs/>
+          <w:sz w:val="24"/>
+          <w:szCs w:val="24"/>
+        </w:rPr>
+      </w:pPr>
+      <w:r>
+        <w:rPr>
+          <w:rFonts w:ascii="Times New Roman" w:hAnsi="Times New Roman" w:cs="Times New Roman"/>
+          <w:i/>
+          <w:iCs/>
+          <w:sz w:val="24"/>
+          <w:szCs w:val="24"/>
         </w:rPr>
         <w:t>&lt;html lang="</w:t>
       </w:r>
       <w:proofErr w:type="spellStart"/>
       <w:r>
         <w:rPr>
-          <w:i/>
-          <w:iCs/>
+          <w:rFonts w:ascii="Times New Roman" w:hAnsi="Times New Roman" w:cs="Times New Roman"/>
+          <w:i/>
+          <w:iCs/>
+          <w:sz w:val="24"/>
+          <w:szCs w:val="24"/>
         </w:rPr>
         <w:t>en</w:t>
       </w:r>
       <w:proofErr w:type="spellEnd"/>
       <w:r>
         <w:rPr>
-          <w:i/>
-          <w:iCs/>
+          <w:rFonts w:ascii="Times New Roman" w:hAnsi="Times New Roman" w:cs="Times New Roman"/>
+          <w:i/>
+          <w:iCs/>
+          <w:sz w:val="24"/>
+          <w:szCs w:val="24"/>
         </w:rPr>
         <w:t>"&gt;</w:t>
       </w:r>
@@ -157,14 +249,20 @@
     <w:p>
       <w:pPr>
         <w:rPr>
-          <w:i/>
-          <w:iCs/>
-        </w:rPr>
-      </w:pPr>
-      <w:r>
-        <w:rPr>
-          <w:i/>
-          <w:iCs/>
+          <w:rFonts w:ascii="Times New Roman" w:hAnsi="Times New Roman" w:cs="Times New Roman"/>
+          <w:i/>
+          <w:iCs/>
+          <w:sz w:val="24"/>
+          <w:szCs w:val="24"/>
+        </w:rPr>
+      </w:pPr>
+      <w:r>
+        <w:rPr>
+          <w:rFonts w:ascii="Times New Roman" w:hAnsi="Times New Roman" w:cs="Times New Roman"/>
+          <w:i/>
+          <w:iCs/>
+          <w:sz w:val="24"/>
+          <w:szCs w:val="24"/>
         </w:rPr>
         <w:t xml:space="preserve">   &lt;head&gt;</w:t>
       </w:r>
@@ -172,14 +270,20 @@
     <w:p>
       <w:pPr>
         <w:rPr>
-          <w:i/>
-          <w:iCs/>
-        </w:rPr>
-      </w:pPr>
-      <w:r>
-        <w:rPr>
-          <w:i/>
-          <w:iCs/>
+          <w:rFonts w:ascii="Times New Roman" w:hAnsi="Times New Roman" w:cs="Times New Roman"/>
+          <w:i/>
+          <w:iCs/>
+          <w:sz w:val="24"/>
+          <w:szCs w:val="24"/>
+        </w:rPr>
+      </w:pPr>
+      <w:r>
+        <w:rPr>
+          <w:rFonts w:ascii="Times New Roman" w:hAnsi="Times New Roman" w:cs="Times New Roman"/>
+          <w:i/>
+          <w:iCs/>
+          <w:sz w:val="24"/>
+          <w:szCs w:val="24"/>
         </w:rPr>
         <w:t xml:space="preserve">      &lt;title&gt;Position Practice&lt;/title&gt;</w:t>
       </w:r>
@@ -187,62 +291,86 @@
     <w:p>
       <w:pPr>
         <w:rPr>
-          <w:i/>
-          <w:iCs/>
-        </w:rPr>
-      </w:pPr>
-      <w:r>
-        <w:rPr>
-          <w:i/>
-          <w:iCs/>
+          <w:rFonts w:ascii="Times New Roman" w:hAnsi="Times New Roman" w:cs="Times New Roman"/>
+          <w:i/>
+          <w:iCs/>
+          <w:sz w:val="24"/>
+          <w:szCs w:val="24"/>
+        </w:rPr>
+      </w:pPr>
+      <w:r>
+        <w:rPr>
+          <w:rFonts w:ascii="Times New Roman" w:hAnsi="Times New Roman" w:cs="Times New Roman"/>
+          <w:i/>
+          <w:iCs/>
+          <w:sz w:val="24"/>
+          <w:szCs w:val="24"/>
         </w:rPr>
         <w:t xml:space="preserve">      &lt;link </w:t>
       </w:r>
       <w:proofErr w:type="spellStart"/>
       <w:r>
         <w:rPr>
-          <w:i/>
-          <w:iCs/>
+          <w:rFonts w:ascii="Times New Roman" w:hAnsi="Times New Roman" w:cs="Times New Roman"/>
+          <w:i/>
+          <w:iCs/>
+          <w:sz w:val="24"/>
+          <w:szCs w:val="24"/>
         </w:rPr>
         <w:t>rel</w:t>
       </w:r>
       <w:proofErr w:type="spellEnd"/>
       <w:r>
         <w:rPr>
-          <w:i/>
-          <w:iCs/>
+          <w:rFonts w:ascii="Times New Roman" w:hAnsi="Times New Roman" w:cs="Times New Roman"/>
+          <w:i/>
+          <w:iCs/>
+          <w:sz w:val="24"/>
+          <w:szCs w:val="24"/>
         </w:rPr>
         <w:t>="stylesheet" type="text/</w:t>
       </w:r>
       <w:proofErr w:type="spellStart"/>
       <w:r>
         <w:rPr>
-          <w:i/>
-          <w:iCs/>
+          <w:rFonts w:ascii="Times New Roman" w:hAnsi="Times New Roman" w:cs="Times New Roman"/>
+          <w:i/>
+          <w:iCs/>
+          <w:sz w:val="24"/>
+          <w:szCs w:val="24"/>
         </w:rPr>
         <w:t>css</w:t>
       </w:r>
       <w:proofErr w:type="spellEnd"/>
       <w:r>
         <w:rPr>
-          <w:i/>
-          <w:iCs/>
+          <w:rFonts w:ascii="Times New Roman" w:hAnsi="Times New Roman" w:cs="Times New Roman"/>
+          <w:i/>
+          <w:iCs/>
+          <w:sz w:val="24"/>
+          <w:szCs w:val="24"/>
         </w:rPr>
         <w:t xml:space="preserve">" </w:t>
       </w:r>
       <w:proofErr w:type="spellStart"/>
       <w:r>
         <w:rPr>
-          <w:i/>
-          <w:iCs/>
+          <w:rFonts w:ascii="Times New Roman" w:hAnsi="Times New Roman" w:cs="Times New Roman"/>
+          <w:i/>
+          <w:iCs/>
+          <w:sz w:val="24"/>
+          <w:szCs w:val="24"/>
         </w:rPr>
         <w:t>href</w:t>
       </w:r>
       <w:proofErr w:type="spellEnd"/>
       <w:r>
         <w:rPr>
-          <w:i/>
-          <w:iCs/>
+          <w:rFonts w:ascii="Times New Roman" w:hAnsi="Times New Roman" w:cs="Times New Roman"/>
+          <w:i/>
+          <w:iCs/>
+          <w:sz w:val="24"/>
+          <w:szCs w:val="24"/>
         </w:rPr>
         <w:t>="style.css"&gt;</w:t>
       </w:r>
@@ -250,14 +378,20 @@
     <w:p>
       <w:pPr>
         <w:rPr>
-          <w:i/>
-          <w:iCs/>
-        </w:rPr>
-      </w:pPr>
-      <w:r>
-        <w:rPr>
-          <w:i/>
-          <w:iCs/>
+          <w:rFonts w:ascii="Times New Roman" w:hAnsi="Times New Roman" w:cs="Times New Roman"/>
+          <w:i/>
+          <w:iCs/>
+          <w:sz w:val="24"/>
+          <w:szCs w:val="24"/>
+        </w:rPr>
+      </w:pPr>
+      <w:r>
+        <w:rPr>
+          <w:rFonts w:ascii="Times New Roman" w:hAnsi="Times New Roman" w:cs="Times New Roman"/>
+          <w:i/>
+          <w:iCs/>
+          <w:sz w:val="24"/>
+          <w:szCs w:val="24"/>
         </w:rPr>
         <w:t xml:space="preserve">   &lt;/head&gt;</w:t>
       </w:r>
@@ -265,14 +399,20 @@
     <w:p>
       <w:pPr>
         <w:rPr>
-          <w:i/>
-          <w:iCs/>
-        </w:rPr>
-      </w:pPr>
-      <w:r>
-        <w:rPr>
-          <w:i/>
-          <w:iCs/>
+          <w:rFonts w:ascii="Times New Roman" w:hAnsi="Times New Roman" w:cs="Times New Roman"/>
+          <w:i/>
+          <w:iCs/>
+          <w:sz w:val="24"/>
+          <w:szCs w:val="24"/>
+        </w:rPr>
+      </w:pPr>
+      <w:r>
+        <w:rPr>
+          <w:rFonts w:ascii="Times New Roman" w:hAnsi="Times New Roman" w:cs="Times New Roman"/>
+          <w:i/>
+          <w:iCs/>
+          <w:sz w:val="24"/>
+          <w:szCs w:val="24"/>
         </w:rPr>
         <w:t xml:space="preserve">   &lt;body&gt;</w:t>
       </w:r>
@@ -280,14 +420,20 @@
     <w:p>
       <w:pPr>
         <w:rPr>
-          <w:i/>
-          <w:iCs/>
-        </w:rPr>
-      </w:pPr>
-      <w:r>
-        <w:rPr>
-          <w:i/>
-          <w:iCs/>
+          <w:rFonts w:ascii="Times New Roman" w:hAnsi="Times New Roman" w:cs="Times New Roman"/>
+          <w:i/>
+          <w:iCs/>
+          <w:sz w:val="24"/>
+          <w:szCs w:val="24"/>
+        </w:rPr>
+      </w:pPr>
+      <w:r>
+        <w:rPr>
+          <w:rFonts w:ascii="Times New Roman" w:hAnsi="Times New Roman" w:cs="Times New Roman"/>
+          <w:i/>
+          <w:iCs/>
+          <w:sz w:val="24"/>
+          <w:szCs w:val="24"/>
         </w:rPr>
         <w:t xml:space="preserve">       &lt;div id="wrapper"&gt;</w:t>
       </w:r>
@@ -295,14 +441,20 @@
     <w:p>
       <w:pPr>
         <w:rPr>
-          <w:i/>
-          <w:iCs/>
-        </w:rPr>
-      </w:pPr>
-      <w:r>
-        <w:rPr>
-          <w:i/>
-          <w:iCs/>
+          <w:rFonts w:ascii="Times New Roman" w:hAnsi="Times New Roman" w:cs="Times New Roman"/>
+          <w:i/>
+          <w:iCs/>
+          <w:sz w:val="24"/>
+          <w:szCs w:val="24"/>
+        </w:rPr>
+      </w:pPr>
+      <w:r>
+        <w:rPr>
+          <w:rFonts w:ascii="Times New Roman" w:hAnsi="Times New Roman" w:cs="Times New Roman"/>
+          <w:i/>
+          <w:iCs/>
+          <w:sz w:val="24"/>
+          <w:szCs w:val="24"/>
         </w:rPr>
         <w:t xml:space="preserve">         &lt;div id="header"&gt;&lt;/div&gt;</w:t>
       </w:r>
@@ -310,14 +462,20 @@
     <w:p>
       <w:pPr>
         <w:rPr>
-          <w:i/>
-          <w:iCs/>
-        </w:rPr>
-      </w:pPr>
-      <w:r>
-        <w:rPr>
-          <w:i/>
-          <w:iCs/>
+          <w:rFonts w:ascii="Times New Roman" w:hAnsi="Times New Roman" w:cs="Times New Roman"/>
+          <w:i/>
+          <w:iCs/>
+          <w:sz w:val="24"/>
+          <w:szCs w:val="24"/>
+        </w:rPr>
+      </w:pPr>
+      <w:r>
+        <w:rPr>
+          <w:rFonts w:ascii="Times New Roman" w:hAnsi="Times New Roman" w:cs="Times New Roman"/>
+          <w:i/>
+          <w:iCs/>
+          <w:sz w:val="24"/>
+          <w:szCs w:val="24"/>
         </w:rPr>
         <w:t xml:space="preserve">         &lt;div id="navigation"&gt;&lt;/div&gt;</w:t>
       </w:r>
@@ -325,14 +483,20 @@
     <w:p>
       <w:pPr>
         <w:rPr>
-          <w:i/>
-          <w:iCs/>
-        </w:rPr>
-      </w:pPr>
-      <w:r>
-        <w:rPr>
-          <w:i/>
-          <w:iCs/>
+          <w:rFonts w:ascii="Times New Roman" w:hAnsi="Times New Roman" w:cs="Times New Roman"/>
+          <w:i/>
+          <w:iCs/>
+          <w:sz w:val="24"/>
+          <w:szCs w:val="24"/>
+        </w:rPr>
+      </w:pPr>
+      <w:r>
+        <w:rPr>
+          <w:rFonts w:ascii="Times New Roman" w:hAnsi="Times New Roman" w:cs="Times New Roman"/>
+          <w:i/>
+          <w:iCs/>
+          <w:sz w:val="24"/>
+          <w:szCs w:val="24"/>
         </w:rPr>
         <w:lastRenderedPageBreak/>
         <w:t xml:space="preserve">         &lt;div id="</w:t>
@@ -340,16 +504,22 @@
       <w:proofErr w:type="spellStart"/>
       <w:r>
         <w:rPr>
-          <w:i/>
-          <w:iCs/>
+          <w:rFonts w:ascii="Times New Roman" w:hAnsi="Times New Roman" w:cs="Times New Roman"/>
+          <w:i/>
+          <w:iCs/>
+          <w:sz w:val="24"/>
+          <w:szCs w:val="24"/>
         </w:rPr>
         <w:t>main_content</w:t>
       </w:r>
       <w:proofErr w:type="spellEnd"/>
       <w:r>
         <w:rPr>
-          <w:i/>
-          <w:iCs/>
+          <w:rFonts w:ascii="Times New Roman" w:hAnsi="Times New Roman" w:cs="Times New Roman"/>
+          <w:i/>
+          <w:iCs/>
+          <w:sz w:val="24"/>
+          <w:szCs w:val="24"/>
         </w:rPr>
         <w:t>"&gt;</w:t>
       </w:r>
@@ -357,30 +527,42 @@
     <w:p>
       <w:pPr>
         <w:rPr>
-          <w:i/>
-          <w:iCs/>
-        </w:rPr>
-      </w:pPr>
-      <w:r>
-        <w:rPr>
-          <w:i/>
-          <w:iCs/>
+          <w:rFonts w:ascii="Times New Roman" w:hAnsi="Times New Roman" w:cs="Times New Roman"/>
+          <w:i/>
+          <w:iCs/>
+          <w:sz w:val="24"/>
+          <w:szCs w:val="24"/>
+        </w:rPr>
+      </w:pPr>
+      <w:r>
+        <w:rPr>
+          <w:rFonts w:ascii="Times New Roman" w:hAnsi="Times New Roman" w:cs="Times New Roman"/>
+          <w:i/>
+          <w:iCs/>
+          <w:sz w:val="24"/>
+          <w:szCs w:val="24"/>
         </w:rPr>
         <w:t xml:space="preserve">            &lt;div class="</w:t>
       </w:r>
       <w:proofErr w:type="spellStart"/>
       <w:r>
         <w:rPr>
-          <w:i/>
-          <w:iCs/>
+          <w:rFonts w:ascii="Times New Roman" w:hAnsi="Times New Roman" w:cs="Times New Roman"/>
+          <w:i/>
+          <w:iCs/>
+          <w:sz w:val="24"/>
+          <w:szCs w:val="24"/>
         </w:rPr>
         <w:t>subcontents</w:t>
       </w:r>
       <w:proofErr w:type="spellEnd"/>
       <w:r>
         <w:rPr>
-          <w:i/>
-          <w:iCs/>
+          <w:rFonts w:ascii="Times New Roman" w:hAnsi="Times New Roman" w:cs="Times New Roman"/>
+          <w:i/>
+          <w:iCs/>
+          <w:sz w:val="24"/>
+          <w:szCs w:val="24"/>
         </w:rPr>
         <w:t>"&gt;&lt;/div&gt;</w:t>
       </w:r>
@@ -388,30 +570,42 @@
     <w:p>
       <w:pPr>
         <w:rPr>
-          <w:i/>
-          <w:iCs/>
-        </w:rPr>
-      </w:pPr>
-      <w:r>
-        <w:rPr>
-          <w:i/>
-          <w:iCs/>
+          <w:rFonts w:ascii="Times New Roman" w:hAnsi="Times New Roman" w:cs="Times New Roman"/>
+          <w:i/>
+          <w:iCs/>
+          <w:sz w:val="24"/>
+          <w:szCs w:val="24"/>
+        </w:rPr>
+      </w:pPr>
+      <w:r>
+        <w:rPr>
+          <w:rFonts w:ascii="Times New Roman" w:hAnsi="Times New Roman" w:cs="Times New Roman"/>
+          <w:i/>
+          <w:iCs/>
+          <w:sz w:val="24"/>
+          <w:szCs w:val="24"/>
         </w:rPr>
         <w:t xml:space="preserve">            &lt;div class="</w:t>
       </w:r>
       <w:proofErr w:type="spellStart"/>
       <w:r>
         <w:rPr>
-          <w:i/>
-          <w:iCs/>
+          <w:rFonts w:ascii="Times New Roman" w:hAnsi="Times New Roman" w:cs="Times New Roman"/>
+          <w:i/>
+          <w:iCs/>
+          <w:sz w:val="24"/>
+          <w:szCs w:val="24"/>
         </w:rPr>
         <w:t>subcontents</w:t>
       </w:r>
       <w:proofErr w:type="spellEnd"/>
       <w:r>
         <w:rPr>
-          <w:i/>
-          <w:iCs/>
+          <w:rFonts w:ascii="Times New Roman" w:hAnsi="Times New Roman" w:cs="Times New Roman"/>
+          <w:i/>
+          <w:iCs/>
+          <w:sz w:val="24"/>
+          <w:szCs w:val="24"/>
         </w:rPr>
         <w:t>"&gt;&lt;/div&gt;</w:t>
       </w:r>
@@ -419,30 +613,42 @@
     <w:p>
       <w:pPr>
         <w:rPr>
-          <w:i/>
-          <w:iCs/>
-        </w:rPr>
-      </w:pPr>
-      <w:r>
-        <w:rPr>
-          <w:i/>
-          <w:iCs/>
+          <w:rFonts w:ascii="Times New Roman" w:hAnsi="Times New Roman" w:cs="Times New Roman"/>
+          <w:i/>
+          <w:iCs/>
+          <w:sz w:val="24"/>
+          <w:szCs w:val="24"/>
+        </w:rPr>
+      </w:pPr>
+      <w:r>
+        <w:rPr>
+          <w:rFonts w:ascii="Times New Roman" w:hAnsi="Times New Roman" w:cs="Times New Roman"/>
+          <w:i/>
+          <w:iCs/>
+          <w:sz w:val="24"/>
+          <w:szCs w:val="24"/>
         </w:rPr>
         <w:t xml:space="preserve">            &lt;div class="</w:t>
       </w:r>
       <w:proofErr w:type="spellStart"/>
       <w:r>
         <w:rPr>
-          <w:i/>
-          <w:iCs/>
+          <w:rFonts w:ascii="Times New Roman" w:hAnsi="Times New Roman" w:cs="Times New Roman"/>
+          <w:i/>
+          <w:iCs/>
+          <w:sz w:val="24"/>
+          <w:szCs w:val="24"/>
         </w:rPr>
         <w:t>subcontents</w:t>
       </w:r>
       <w:proofErr w:type="spellEnd"/>
       <w:r>
         <w:rPr>
-          <w:i/>
-          <w:iCs/>
+          <w:rFonts w:ascii="Times New Roman" w:hAnsi="Times New Roman" w:cs="Times New Roman"/>
+          <w:i/>
+          <w:iCs/>
+          <w:sz w:val="24"/>
+          <w:szCs w:val="24"/>
         </w:rPr>
         <w:t>"&gt;&lt;/div&gt;</w:t>
       </w:r>
@@ -450,14 +656,20 @@
     <w:p>
       <w:pPr>
         <w:rPr>
-          <w:i/>
-          <w:iCs/>
-        </w:rPr>
-      </w:pPr>
-      <w:r>
-        <w:rPr>
-          <w:i/>
-          <w:iCs/>
+          <w:rFonts w:ascii="Times New Roman" w:hAnsi="Times New Roman" w:cs="Times New Roman"/>
+          <w:i/>
+          <w:iCs/>
+          <w:sz w:val="24"/>
+          <w:szCs w:val="24"/>
+        </w:rPr>
+      </w:pPr>
+      <w:r>
+        <w:rPr>
+          <w:rFonts w:ascii="Times New Roman" w:hAnsi="Times New Roman" w:cs="Times New Roman"/>
+          <w:i/>
+          <w:iCs/>
+          <w:sz w:val="24"/>
+          <w:szCs w:val="24"/>
         </w:rPr>
         <w:t xml:space="preserve">            &lt;div id="advertisement"&gt;&lt;/div&gt;</w:t>
       </w:r>
@@ -465,14 +677,20 @@
     <w:p>
       <w:pPr>
         <w:rPr>
-          <w:i/>
-          <w:iCs/>
-        </w:rPr>
-      </w:pPr>
-      <w:r>
-        <w:rPr>
-          <w:i/>
-          <w:iCs/>
+          <w:rFonts w:ascii="Times New Roman" w:hAnsi="Times New Roman" w:cs="Times New Roman"/>
+          <w:i/>
+          <w:iCs/>
+          <w:sz w:val="24"/>
+          <w:szCs w:val="24"/>
+        </w:rPr>
+      </w:pPr>
+      <w:r>
+        <w:rPr>
+          <w:rFonts w:ascii="Times New Roman" w:hAnsi="Times New Roman" w:cs="Times New Roman"/>
+          <w:i/>
+          <w:iCs/>
+          <w:sz w:val="24"/>
+          <w:szCs w:val="24"/>
         </w:rPr>
         <w:t xml:space="preserve">         &lt;/div&gt;</w:t>
       </w:r>
@@ -480,30 +698,42 @@
     <w:p>
       <w:pPr>
         <w:rPr>
-          <w:i/>
-          <w:iCs/>
-        </w:rPr>
-      </w:pPr>
-      <w:r>
-        <w:rPr>
-          <w:i/>
-          <w:iCs/>
+          <w:rFonts w:ascii="Times New Roman" w:hAnsi="Times New Roman" w:cs="Times New Roman"/>
+          <w:i/>
+          <w:iCs/>
+          <w:sz w:val="24"/>
+          <w:szCs w:val="24"/>
+        </w:rPr>
+      </w:pPr>
+      <w:r>
+        <w:rPr>
+          <w:rFonts w:ascii="Times New Roman" w:hAnsi="Times New Roman" w:cs="Times New Roman"/>
+          <w:i/>
+          <w:iCs/>
+          <w:sz w:val="24"/>
+          <w:szCs w:val="24"/>
         </w:rPr>
         <w:t xml:space="preserve">      &lt;/div&gt;</w:t>
       </w:r>
       <w:proofErr w:type="gramStart"/>
       <w:r>
         <w:rPr>
-          <w:i/>
-          <w:iCs/>
+          <w:rFonts w:ascii="Times New Roman" w:hAnsi="Times New Roman" w:cs="Times New Roman"/>
+          <w:i/>
+          <w:iCs/>
+          <w:sz w:val="24"/>
+          <w:szCs w:val="24"/>
         </w:rPr>
         <w:t>&lt;!--</w:t>
       </w:r>
       <w:proofErr w:type="gramEnd"/>
       <w:r>
         <w:rPr>
-          <w:i/>
-          <w:iCs/>
+          <w:rFonts w:ascii="Times New Roman" w:hAnsi="Times New Roman" w:cs="Times New Roman"/>
+          <w:i/>
+          <w:iCs/>
+          <w:sz w:val="24"/>
+          <w:szCs w:val="24"/>
         </w:rPr>
         <w:t xml:space="preserve"> end of wrapper --&gt;</w:t>
       </w:r>
@@ -511,14 +741,20 @@
     <w:p>
       <w:pPr>
         <w:rPr>
-          <w:i/>
-          <w:iCs/>
-        </w:rPr>
-      </w:pPr>
-      <w:r>
-        <w:rPr>
-          <w:i/>
-          <w:iCs/>
+          <w:rFonts w:ascii="Times New Roman" w:hAnsi="Times New Roman" w:cs="Times New Roman"/>
+          <w:i/>
+          <w:iCs/>
+          <w:sz w:val="24"/>
+          <w:szCs w:val="24"/>
+        </w:rPr>
+      </w:pPr>
+      <w:r>
+        <w:rPr>
+          <w:rFonts w:ascii="Times New Roman" w:hAnsi="Times New Roman" w:cs="Times New Roman"/>
+          <w:i/>
+          <w:iCs/>
+          <w:sz w:val="24"/>
+          <w:szCs w:val="24"/>
         </w:rPr>
         <w:t xml:space="preserve">   &lt;/body&gt;</w:t>
       </w:r>
@@ -526,34 +762,58 @@
     <w:p>
       <w:pPr>
         <w:rPr>
-          <w:i/>
-          <w:iCs/>
-        </w:rPr>
-      </w:pPr>
-      <w:r>
-        <w:rPr>
-          <w:i/>
-          <w:iCs/>
+          <w:rFonts w:ascii="Times New Roman" w:hAnsi="Times New Roman" w:cs="Times New Roman"/>
+          <w:i/>
+          <w:iCs/>
+          <w:sz w:val="24"/>
+          <w:szCs w:val="24"/>
+        </w:rPr>
+      </w:pPr>
+      <w:r>
+        <w:rPr>
+          <w:rFonts w:ascii="Times New Roman" w:hAnsi="Times New Roman" w:cs="Times New Roman"/>
+          <w:i/>
+          <w:iCs/>
+          <w:sz w:val="24"/>
+          <w:szCs w:val="24"/>
         </w:rPr>
         <w:t>&lt;/html&gt;</w:t>
       </w:r>
     </w:p>
     <w:p>
-      <w:r>
+      <w:pPr>
+        <w:rPr>
+          <w:rFonts w:ascii="Times New Roman" w:hAnsi="Times New Roman" w:cs="Times New Roman"/>
+          <w:sz w:val="24"/>
+          <w:szCs w:val="24"/>
+        </w:rPr>
+      </w:pPr>
+      <w:r>
+        <w:rPr>
+          <w:rFonts w:ascii="Times New Roman" w:hAnsi="Times New Roman" w:cs="Times New Roman"/>
+          <w:sz w:val="24"/>
+          <w:szCs w:val="24"/>
+        </w:rPr>
         <w:t>And CSS:</w:t>
       </w:r>
     </w:p>
     <w:p>
       <w:pPr>
         <w:rPr>
-          <w:i/>
-          <w:iCs/>
-        </w:rPr>
-      </w:pPr>
-      <w:r>
-        <w:rPr>
-          <w:i/>
-          <w:iCs/>
+          <w:rFonts w:ascii="Times New Roman" w:hAnsi="Times New Roman" w:cs="Times New Roman"/>
+          <w:i/>
+          <w:iCs/>
+          <w:sz w:val="24"/>
+          <w:szCs w:val="24"/>
+        </w:rPr>
+      </w:pPr>
+      <w:r>
+        <w:rPr>
+          <w:rFonts w:ascii="Times New Roman" w:hAnsi="Times New Roman" w:cs="Times New Roman"/>
+          <w:i/>
+          <w:iCs/>
+          <w:sz w:val="24"/>
+          <w:szCs w:val="24"/>
         </w:rPr>
         <w:t>/*CSS reset settings here*/</w:t>
       </w:r>
@@ -561,14 +821,20 @@
     <w:p>
       <w:pPr>
         <w:rPr>
-          <w:i/>
-          <w:iCs/>
-        </w:rPr>
-      </w:pPr>
-      <w:r>
-        <w:rPr>
-          <w:i/>
-          <w:iCs/>
+          <w:rFonts w:ascii="Times New Roman" w:hAnsi="Times New Roman" w:cs="Times New Roman"/>
+          <w:i/>
+          <w:iCs/>
+          <w:sz w:val="24"/>
+          <w:szCs w:val="24"/>
+        </w:rPr>
+      </w:pPr>
+      <w:r>
+        <w:rPr>
+          <w:rFonts w:ascii="Times New Roman" w:hAnsi="Times New Roman" w:cs="Times New Roman"/>
+          <w:i/>
+          <w:iCs/>
+          <w:sz w:val="24"/>
+          <w:szCs w:val="24"/>
         </w:rPr>
         <w:t xml:space="preserve">*{ </w:t>
       </w:r>
@@ -576,14 +842,20 @@
     <w:p>
       <w:pPr>
         <w:rPr>
-          <w:i/>
-          <w:iCs/>
-        </w:rPr>
-      </w:pPr>
-      <w:r>
-        <w:rPr>
-          <w:i/>
-          <w:iCs/>
+          <w:rFonts w:ascii="Times New Roman" w:hAnsi="Times New Roman" w:cs="Times New Roman"/>
+          <w:i/>
+          <w:iCs/>
+          <w:sz w:val="24"/>
+          <w:szCs w:val="24"/>
+        </w:rPr>
+      </w:pPr>
+      <w:r>
+        <w:rPr>
+          <w:rFonts w:ascii="Times New Roman" w:hAnsi="Times New Roman" w:cs="Times New Roman"/>
+          <w:i/>
+          <w:iCs/>
+          <w:sz w:val="24"/>
+          <w:szCs w:val="24"/>
         </w:rPr>
         <w:t xml:space="preserve"> margin: 0px;</w:t>
       </w:r>
@@ -591,14 +863,20 @@
     <w:p>
       <w:pPr>
         <w:rPr>
-          <w:i/>
-          <w:iCs/>
-        </w:rPr>
-      </w:pPr>
-      <w:r>
-        <w:rPr>
-          <w:i/>
-          <w:iCs/>
+          <w:rFonts w:ascii="Times New Roman" w:hAnsi="Times New Roman" w:cs="Times New Roman"/>
+          <w:i/>
+          <w:iCs/>
+          <w:sz w:val="24"/>
+          <w:szCs w:val="24"/>
+        </w:rPr>
+      </w:pPr>
+      <w:r>
+        <w:rPr>
+          <w:rFonts w:ascii="Times New Roman" w:hAnsi="Times New Roman" w:cs="Times New Roman"/>
+          <w:i/>
+          <w:iCs/>
+          <w:sz w:val="24"/>
+          <w:szCs w:val="24"/>
         </w:rPr>
         <w:t xml:space="preserve"> padding: 0px;</w:t>
       </w:r>
@@ -606,14 +884,20 @@
     <w:p>
       <w:pPr>
         <w:rPr>
-          <w:i/>
-          <w:iCs/>
-        </w:rPr>
-      </w:pPr>
-      <w:r>
-        <w:rPr>
-          <w:i/>
-          <w:iCs/>
+          <w:rFonts w:ascii="Times New Roman" w:hAnsi="Times New Roman" w:cs="Times New Roman"/>
+          <w:i/>
+          <w:iCs/>
+          <w:sz w:val="24"/>
+          <w:szCs w:val="24"/>
+        </w:rPr>
+      </w:pPr>
+      <w:r>
+        <w:rPr>
+          <w:rFonts w:ascii="Times New Roman" w:hAnsi="Times New Roman" w:cs="Times New Roman"/>
+          <w:i/>
+          <w:iCs/>
+          <w:sz w:val="24"/>
+          <w:szCs w:val="24"/>
         </w:rPr>
         <w:t>}</w:t>
       </w:r>
@@ -621,22 +905,31 @@
     <w:p>
       <w:pPr>
         <w:rPr>
-          <w:i/>
-          <w:iCs/>
-        </w:rPr>
-      </w:pPr>
-      <w:r>
-        <w:rPr>
-          <w:i/>
-          <w:iCs/>
+          <w:rFonts w:ascii="Times New Roman" w:hAnsi="Times New Roman" w:cs="Times New Roman"/>
+          <w:i/>
+          <w:iCs/>
+          <w:sz w:val="24"/>
+          <w:szCs w:val="24"/>
+        </w:rPr>
+      </w:pPr>
+      <w:r>
+        <w:rPr>
+          <w:rFonts w:ascii="Times New Roman" w:hAnsi="Times New Roman" w:cs="Times New Roman"/>
+          <w:i/>
+          <w:iCs/>
+          <w:sz w:val="24"/>
+          <w:szCs w:val="24"/>
         </w:rPr>
         <w:t>#</w:t>
       </w:r>
       <w:proofErr w:type="gramStart"/>
       <w:r>
         <w:rPr>
-          <w:i/>
-          <w:iCs/>
+          <w:rFonts w:ascii="Times New Roman" w:hAnsi="Times New Roman" w:cs="Times New Roman"/>
+          <w:i/>
+          <w:iCs/>
+          <w:sz w:val="24"/>
+          <w:szCs w:val="24"/>
         </w:rPr>
         <w:t>wrapper{</w:t>
       </w:r>
@@ -645,14 +938,20 @@
     <w:p>
       <w:pPr>
         <w:rPr>
-          <w:i/>
-          <w:iCs/>
-        </w:rPr>
-      </w:pPr>
-      <w:r>
-        <w:rPr>
-          <w:i/>
-          <w:iCs/>
+          <w:rFonts w:ascii="Times New Roman" w:hAnsi="Times New Roman" w:cs="Times New Roman"/>
+          <w:i/>
+          <w:iCs/>
+          <w:sz w:val="24"/>
+          <w:szCs w:val="24"/>
+        </w:rPr>
+      </w:pPr>
+      <w:r>
+        <w:rPr>
+          <w:rFonts w:ascii="Times New Roman" w:hAnsi="Times New Roman" w:cs="Times New Roman"/>
+          <w:i/>
+          <w:iCs/>
+          <w:sz w:val="24"/>
+          <w:szCs w:val="24"/>
         </w:rPr>
         <w:t xml:space="preserve"> width: 950px;</w:t>
       </w:r>
@@ -660,14 +959,20 @@
     <w:p>
       <w:pPr>
         <w:rPr>
-          <w:i/>
-          <w:iCs/>
-        </w:rPr>
-      </w:pPr>
-      <w:r>
-        <w:rPr>
-          <w:i/>
-          <w:iCs/>
+          <w:rFonts w:ascii="Times New Roman" w:hAnsi="Times New Roman" w:cs="Times New Roman"/>
+          <w:i/>
+          <w:iCs/>
+          <w:sz w:val="24"/>
+          <w:szCs w:val="24"/>
+        </w:rPr>
+      </w:pPr>
+      <w:r>
+        <w:rPr>
+          <w:rFonts w:ascii="Times New Roman" w:hAnsi="Times New Roman" w:cs="Times New Roman"/>
+          <w:i/>
+          <w:iCs/>
+          <w:sz w:val="24"/>
+          <w:szCs w:val="24"/>
         </w:rPr>
         <w:t xml:space="preserve"> background-color: silver;</w:t>
       </w:r>
@@ -675,14 +980,20 @@
     <w:p>
       <w:pPr>
         <w:rPr>
-          <w:i/>
-          <w:iCs/>
-        </w:rPr>
-      </w:pPr>
-      <w:r>
-        <w:rPr>
-          <w:i/>
-          <w:iCs/>
+          <w:rFonts w:ascii="Times New Roman" w:hAnsi="Times New Roman" w:cs="Times New Roman"/>
+          <w:i/>
+          <w:iCs/>
+          <w:sz w:val="24"/>
+          <w:szCs w:val="24"/>
+        </w:rPr>
+      </w:pPr>
+      <w:r>
+        <w:rPr>
+          <w:rFonts w:ascii="Times New Roman" w:hAnsi="Times New Roman" w:cs="Times New Roman"/>
+          <w:i/>
+          <w:iCs/>
+          <w:sz w:val="24"/>
+          <w:szCs w:val="24"/>
         </w:rPr>
         <w:t xml:space="preserve"> margin: 0px auto;</w:t>
       </w:r>
@@ -690,14 +1001,20 @@
     <w:p>
       <w:pPr>
         <w:rPr>
-          <w:i/>
-          <w:iCs/>
-        </w:rPr>
-      </w:pPr>
-      <w:r>
-        <w:rPr>
-          <w:i/>
-          <w:iCs/>
+          <w:rFonts w:ascii="Times New Roman" w:hAnsi="Times New Roman" w:cs="Times New Roman"/>
+          <w:i/>
+          <w:iCs/>
+          <w:sz w:val="24"/>
+          <w:szCs w:val="24"/>
+        </w:rPr>
+      </w:pPr>
+      <w:r>
+        <w:rPr>
+          <w:rFonts w:ascii="Times New Roman" w:hAnsi="Times New Roman" w:cs="Times New Roman"/>
+          <w:i/>
+          <w:iCs/>
+          <w:sz w:val="24"/>
+          <w:szCs w:val="24"/>
         </w:rPr>
         <w:t>}</w:t>
       </w:r>
@@ -705,22 +1022,31 @@
     <w:p>
       <w:pPr>
         <w:rPr>
-          <w:i/>
-          <w:iCs/>
-        </w:rPr>
-      </w:pPr>
-      <w:r>
-        <w:rPr>
-          <w:i/>
-          <w:iCs/>
+          <w:rFonts w:ascii="Times New Roman" w:hAnsi="Times New Roman" w:cs="Times New Roman"/>
+          <w:i/>
+          <w:iCs/>
+          <w:sz w:val="24"/>
+          <w:szCs w:val="24"/>
+        </w:rPr>
+      </w:pPr>
+      <w:r>
+        <w:rPr>
+          <w:rFonts w:ascii="Times New Roman" w:hAnsi="Times New Roman" w:cs="Times New Roman"/>
+          <w:i/>
+          <w:iCs/>
+          <w:sz w:val="24"/>
+          <w:szCs w:val="24"/>
         </w:rPr>
         <w:t>#</w:t>
       </w:r>
       <w:proofErr w:type="gramStart"/>
       <w:r>
         <w:rPr>
-          <w:i/>
-          <w:iCs/>
+          <w:rFonts w:ascii="Times New Roman" w:hAnsi="Times New Roman" w:cs="Times New Roman"/>
+          <w:i/>
+          <w:iCs/>
+          <w:sz w:val="24"/>
+          <w:szCs w:val="24"/>
         </w:rPr>
         <w:t>header{</w:t>
       </w:r>
@@ -729,14 +1055,20 @@
     <w:p>
       <w:pPr>
         <w:rPr>
-          <w:i/>
-          <w:iCs/>
-        </w:rPr>
-      </w:pPr>
-      <w:r>
-        <w:rPr>
-          <w:i/>
-          <w:iCs/>
+          <w:rFonts w:ascii="Times New Roman" w:hAnsi="Times New Roman" w:cs="Times New Roman"/>
+          <w:i/>
+          <w:iCs/>
+          <w:sz w:val="24"/>
+          <w:szCs w:val="24"/>
+        </w:rPr>
+      </w:pPr>
+      <w:r>
+        <w:rPr>
+          <w:rFonts w:ascii="Times New Roman" w:hAnsi="Times New Roman" w:cs="Times New Roman"/>
+          <w:i/>
+          <w:iCs/>
+          <w:sz w:val="24"/>
+          <w:szCs w:val="24"/>
         </w:rPr>
         <w:t xml:space="preserve"> min-height: 150px;</w:t>
       </w:r>
@@ -744,14 +1076,20 @@
     <w:p>
       <w:pPr>
         <w:rPr>
-          <w:i/>
-          <w:iCs/>
-        </w:rPr>
-      </w:pPr>
-      <w:r>
-        <w:rPr>
-          <w:i/>
-          <w:iCs/>
+          <w:rFonts w:ascii="Times New Roman" w:hAnsi="Times New Roman" w:cs="Times New Roman"/>
+          <w:i/>
+          <w:iCs/>
+          <w:sz w:val="24"/>
+          <w:szCs w:val="24"/>
+        </w:rPr>
+      </w:pPr>
+      <w:r>
+        <w:rPr>
+          <w:rFonts w:ascii="Times New Roman" w:hAnsi="Times New Roman" w:cs="Times New Roman"/>
+          <w:i/>
+          <w:iCs/>
+          <w:sz w:val="24"/>
+          <w:szCs w:val="24"/>
         </w:rPr>
         <w:t xml:space="preserve"> background-color: green;</w:t>
       </w:r>
@@ -759,14 +1097,20 @@
     <w:p>
       <w:pPr>
         <w:rPr>
-          <w:i/>
-          <w:iCs/>
-        </w:rPr>
-      </w:pPr>
-      <w:r>
-        <w:rPr>
-          <w:i/>
-          <w:iCs/>
+          <w:rFonts w:ascii="Times New Roman" w:hAnsi="Times New Roman" w:cs="Times New Roman"/>
+          <w:i/>
+          <w:iCs/>
+          <w:sz w:val="24"/>
+          <w:szCs w:val="24"/>
+        </w:rPr>
+      </w:pPr>
+      <w:r>
+        <w:rPr>
+          <w:rFonts w:ascii="Times New Roman" w:hAnsi="Times New Roman" w:cs="Times New Roman"/>
+          <w:i/>
+          <w:iCs/>
+          <w:sz w:val="24"/>
+          <w:szCs w:val="24"/>
         </w:rPr>
         <w:t>}</w:t>
       </w:r>
@@ -774,22 +1118,31 @@
     <w:p>
       <w:pPr>
         <w:rPr>
-          <w:i/>
-          <w:iCs/>
-        </w:rPr>
-      </w:pPr>
-      <w:r>
-        <w:rPr>
-          <w:i/>
-          <w:iCs/>
+          <w:rFonts w:ascii="Times New Roman" w:hAnsi="Times New Roman" w:cs="Times New Roman"/>
+          <w:i/>
+          <w:iCs/>
+          <w:sz w:val="24"/>
+          <w:szCs w:val="24"/>
+        </w:rPr>
+      </w:pPr>
+      <w:r>
+        <w:rPr>
+          <w:rFonts w:ascii="Times New Roman" w:hAnsi="Times New Roman" w:cs="Times New Roman"/>
+          <w:i/>
+          <w:iCs/>
+          <w:sz w:val="24"/>
+          <w:szCs w:val="24"/>
         </w:rPr>
         <w:t>#</w:t>
       </w:r>
       <w:proofErr w:type="gramStart"/>
       <w:r>
         <w:rPr>
-          <w:i/>
-          <w:iCs/>
+          <w:rFonts w:ascii="Times New Roman" w:hAnsi="Times New Roman" w:cs="Times New Roman"/>
+          <w:i/>
+          <w:iCs/>
+          <w:sz w:val="24"/>
+          <w:szCs w:val="24"/>
         </w:rPr>
         <w:t>navigation{</w:t>
       </w:r>
@@ -798,14 +1151,20 @@
     <w:p>
       <w:pPr>
         <w:rPr>
-          <w:i/>
-          <w:iCs/>
-        </w:rPr>
-      </w:pPr>
-      <w:r>
-        <w:rPr>
-          <w:i/>
-          <w:iCs/>
+          <w:rFonts w:ascii="Times New Roman" w:hAnsi="Times New Roman" w:cs="Times New Roman"/>
+          <w:i/>
+          <w:iCs/>
+          <w:sz w:val="24"/>
+          <w:szCs w:val="24"/>
+        </w:rPr>
+      </w:pPr>
+      <w:r>
+        <w:rPr>
+          <w:rFonts w:ascii="Times New Roman" w:hAnsi="Times New Roman" w:cs="Times New Roman"/>
+          <w:i/>
+          <w:iCs/>
+          <w:sz w:val="24"/>
+          <w:szCs w:val="24"/>
         </w:rPr>
         <w:t xml:space="preserve"> min-height: 300px;</w:t>
       </w:r>
@@ -813,14 +1172,20 @@
     <w:p>
       <w:pPr>
         <w:rPr>
-          <w:i/>
-          <w:iCs/>
-        </w:rPr>
-      </w:pPr>
-      <w:r>
-        <w:rPr>
-          <w:i/>
-          <w:iCs/>
+          <w:rFonts w:ascii="Times New Roman" w:hAnsi="Times New Roman" w:cs="Times New Roman"/>
+          <w:i/>
+          <w:iCs/>
+          <w:sz w:val="24"/>
+          <w:szCs w:val="24"/>
+        </w:rPr>
+      </w:pPr>
+      <w:r>
+        <w:rPr>
+          <w:rFonts w:ascii="Times New Roman" w:hAnsi="Times New Roman" w:cs="Times New Roman"/>
+          <w:i/>
+          <w:iCs/>
+          <w:sz w:val="24"/>
+          <w:szCs w:val="24"/>
         </w:rPr>
         <w:t xml:space="preserve"> width: 200px;</w:t>
       </w:r>
@@ -828,14 +1193,20 @@
     <w:p>
       <w:pPr>
         <w:rPr>
-          <w:i/>
-          <w:iCs/>
-        </w:rPr>
-      </w:pPr>
-      <w:r>
-        <w:rPr>
-          <w:i/>
-          <w:iCs/>
+          <w:rFonts w:ascii="Times New Roman" w:hAnsi="Times New Roman" w:cs="Times New Roman"/>
+          <w:i/>
+          <w:iCs/>
+          <w:sz w:val="24"/>
+          <w:szCs w:val="24"/>
+        </w:rPr>
+      </w:pPr>
+      <w:r>
+        <w:rPr>
+          <w:rFonts w:ascii="Times New Roman" w:hAnsi="Times New Roman" w:cs="Times New Roman"/>
+          <w:i/>
+          <w:iCs/>
+          <w:sz w:val="24"/>
+          <w:szCs w:val="24"/>
         </w:rPr>
         <w:t xml:space="preserve"> background-color: blue;</w:t>
       </w:r>
@@ -843,38 +1214,53 @@
     <w:p>
       <w:pPr>
         <w:rPr>
-          <w:i/>
-          <w:iCs/>
-        </w:rPr>
-      </w:pPr>
-      <w:r>
-        <w:rPr>
-          <w:i/>
-          <w:iCs/>
-        </w:rPr>
+          <w:rFonts w:ascii="Times New Roman" w:hAnsi="Times New Roman" w:cs="Times New Roman"/>
+          <w:i/>
+          <w:iCs/>
+          <w:sz w:val="24"/>
+          <w:szCs w:val="24"/>
+        </w:rPr>
+      </w:pPr>
+      <w:r>
+        <w:rPr>
+          <w:rFonts w:ascii="Times New Roman" w:hAnsi="Times New Roman" w:cs="Times New Roman"/>
+          <w:i/>
+          <w:iCs/>
+          <w:sz w:val="24"/>
+          <w:szCs w:val="24"/>
+        </w:rPr>
+        <w:lastRenderedPageBreak/>
         <w:t>}</w:t>
       </w:r>
     </w:p>
     <w:p>
       <w:pPr>
         <w:rPr>
-          <w:i/>
-          <w:iCs/>
-        </w:rPr>
-      </w:pPr>
-      <w:r>
-        <w:rPr>
-          <w:i/>
-          <w:iCs/>
-        </w:rPr>
-        <w:lastRenderedPageBreak/>
+          <w:rFonts w:ascii="Times New Roman" w:hAnsi="Times New Roman" w:cs="Times New Roman"/>
+          <w:i/>
+          <w:iCs/>
+          <w:sz w:val="24"/>
+          <w:szCs w:val="24"/>
+        </w:rPr>
+      </w:pPr>
+      <w:r>
+        <w:rPr>
+          <w:rFonts w:ascii="Times New Roman" w:hAnsi="Times New Roman" w:cs="Times New Roman"/>
+          <w:i/>
+          <w:iCs/>
+          <w:sz w:val="24"/>
+          <w:szCs w:val="24"/>
+        </w:rPr>
         <w:t>#main_</w:t>
       </w:r>
       <w:proofErr w:type="gramStart"/>
       <w:r>
         <w:rPr>
-          <w:i/>
-          <w:iCs/>
+          <w:rFonts w:ascii="Times New Roman" w:hAnsi="Times New Roman" w:cs="Times New Roman"/>
+          <w:i/>
+          <w:iCs/>
+          <w:sz w:val="24"/>
+          <w:szCs w:val="24"/>
         </w:rPr>
         <w:t>content{</w:t>
       </w:r>
@@ -883,14 +1269,20 @@
     <w:p>
       <w:pPr>
         <w:rPr>
-          <w:i/>
-          <w:iCs/>
-        </w:rPr>
-      </w:pPr>
-      <w:r>
-        <w:rPr>
-          <w:i/>
-          <w:iCs/>
+          <w:rFonts w:ascii="Times New Roman" w:hAnsi="Times New Roman" w:cs="Times New Roman"/>
+          <w:i/>
+          <w:iCs/>
+          <w:sz w:val="24"/>
+          <w:szCs w:val="24"/>
+        </w:rPr>
+      </w:pPr>
+      <w:r>
+        <w:rPr>
+          <w:rFonts w:ascii="Times New Roman" w:hAnsi="Times New Roman" w:cs="Times New Roman"/>
+          <w:i/>
+          <w:iCs/>
+          <w:sz w:val="24"/>
+          <w:szCs w:val="24"/>
         </w:rPr>
         <w:t xml:space="preserve"> min-height: 400px;</w:t>
       </w:r>
@@ -898,14 +1290,20 @@
     <w:p>
       <w:pPr>
         <w:rPr>
-          <w:i/>
-          <w:iCs/>
-        </w:rPr>
-      </w:pPr>
-      <w:r>
-        <w:rPr>
-          <w:i/>
-          <w:iCs/>
+          <w:rFonts w:ascii="Times New Roman" w:hAnsi="Times New Roman" w:cs="Times New Roman"/>
+          <w:i/>
+          <w:iCs/>
+          <w:sz w:val="24"/>
+          <w:szCs w:val="24"/>
+        </w:rPr>
+      </w:pPr>
+      <w:r>
+        <w:rPr>
+          <w:rFonts w:ascii="Times New Roman" w:hAnsi="Times New Roman" w:cs="Times New Roman"/>
+          <w:i/>
+          <w:iCs/>
+          <w:sz w:val="24"/>
+          <w:szCs w:val="24"/>
         </w:rPr>
         <w:t xml:space="preserve"> width: 700px;</w:t>
       </w:r>
@@ -913,14 +1311,20 @@
     <w:p>
       <w:pPr>
         <w:rPr>
-          <w:i/>
-          <w:iCs/>
-        </w:rPr>
-      </w:pPr>
-      <w:r>
-        <w:rPr>
-          <w:i/>
-          <w:iCs/>
+          <w:rFonts w:ascii="Times New Roman" w:hAnsi="Times New Roman" w:cs="Times New Roman"/>
+          <w:i/>
+          <w:iCs/>
+          <w:sz w:val="24"/>
+          <w:szCs w:val="24"/>
+        </w:rPr>
+      </w:pPr>
+      <w:r>
+        <w:rPr>
+          <w:rFonts w:ascii="Times New Roman" w:hAnsi="Times New Roman" w:cs="Times New Roman"/>
+          <w:i/>
+          <w:iCs/>
+          <w:sz w:val="24"/>
+          <w:szCs w:val="24"/>
         </w:rPr>
         <w:t xml:space="preserve"> background-color: red;</w:t>
       </w:r>
@@ -928,14 +1332,20 @@
     <w:p>
       <w:pPr>
         <w:rPr>
-          <w:i/>
-          <w:iCs/>
-        </w:rPr>
-      </w:pPr>
-      <w:r>
-        <w:rPr>
-          <w:i/>
-          <w:iCs/>
+          <w:rFonts w:ascii="Times New Roman" w:hAnsi="Times New Roman" w:cs="Times New Roman"/>
+          <w:i/>
+          <w:iCs/>
+          <w:sz w:val="24"/>
+          <w:szCs w:val="24"/>
+        </w:rPr>
+      </w:pPr>
+      <w:r>
+        <w:rPr>
+          <w:rFonts w:ascii="Times New Roman" w:hAnsi="Times New Roman" w:cs="Times New Roman"/>
+          <w:i/>
+          <w:iCs/>
+          <w:sz w:val="24"/>
+          <w:szCs w:val="24"/>
         </w:rPr>
         <w:t>}</w:t>
       </w:r>
@@ -943,23 +1353,32 @@
     <w:p>
       <w:pPr>
         <w:rPr>
-          <w:i/>
-          <w:iCs/>
+          <w:rFonts w:ascii="Times New Roman" w:hAnsi="Times New Roman" w:cs="Times New Roman"/>
+          <w:i/>
+          <w:iCs/>
+          <w:sz w:val="24"/>
+          <w:szCs w:val="24"/>
         </w:rPr>
       </w:pPr>
       <w:proofErr w:type="gramStart"/>
       <w:r>
         <w:rPr>
-          <w:i/>
-          <w:iCs/>
+          <w:rFonts w:ascii="Times New Roman" w:hAnsi="Times New Roman" w:cs="Times New Roman"/>
+          <w:i/>
+          <w:iCs/>
+          <w:sz w:val="24"/>
+          <w:szCs w:val="24"/>
         </w:rPr>
         <w:t>.</w:t>
       </w:r>
       <w:proofErr w:type="spellStart"/>
       <w:r>
         <w:rPr>
-          <w:i/>
-          <w:iCs/>
+          <w:rFonts w:ascii="Times New Roman" w:hAnsi="Times New Roman" w:cs="Times New Roman"/>
+          <w:i/>
+          <w:iCs/>
+          <w:sz w:val="24"/>
+          <w:szCs w:val="24"/>
         </w:rPr>
         <w:t>subcontents</w:t>
       </w:r>
@@ -967,8 +1386,11 @@
       <w:proofErr w:type="gramEnd"/>
       <w:r>
         <w:rPr>
-          <w:i/>
-          <w:iCs/>
+          <w:rFonts w:ascii="Times New Roman" w:hAnsi="Times New Roman" w:cs="Times New Roman"/>
+          <w:i/>
+          <w:iCs/>
+          <w:sz w:val="24"/>
+          <w:szCs w:val="24"/>
         </w:rPr>
         <w:t>{</w:t>
       </w:r>
@@ -976,14 +1398,20 @@
     <w:p>
       <w:pPr>
         <w:rPr>
-          <w:i/>
-          <w:iCs/>
-        </w:rPr>
-      </w:pPr>
-      <w:r>
-        <w:rPr>
-          <w:i/>
-          <w:iCs/>
+          <w:rFonts w:ascii="Times New Roman" w:hAnsi="Times New Roman" w:cs="Times New Roman"/>
+          <w:i/>
+          <w:iCs/>
+          <w:sz w:val="24"/>
+          <w:szCs w:val="24"/>
+        </w:rPr>
+      </w:pPr>
+      <w:r>
+        <w:rPr>
+          <w:rFonts w:ascii="Times New Roman" w:hAnsi="Times New Roman" w:cs="Times New Roman"/>
+          <w:i/>
+          <w:iCs/>
+          <w:sz w:val="24"/>
+          <w:szCs w:val="24"/>
         </w:rPr>
         <w:t xml:space="preserve"> min-height: 200px;</w:t>
       </w:r>
@@ -991,14 +1419,20 @@
     <w:p>
       <w:pPr>
         <w:rPr>
-          <w:i/>
-          <w:iCs/>
-        </w:rPr>
-      </w:pPr>
-      <w:r>
-        <w:rPr>
-          <w:i/>
-          <w:iCs/>
+          <w:rFonts w:ascii="Times New Roman" w:hAnsi="Times New Roman" w:cs="Times New Roman"/>
+          <w:i/>
+          <w:iCs/>
+          <w:sz w:val="24"/>
+          <w:szCs w:val="24"/>
+        </w:rPr>
+      </w:pPr>
+      <w:r>
+        <w:rPr>
+          <w:rFonts w:ascii="Times New Roman" w:hAnsi="Times New Roman" w:cs="Times New Roman"/>
+          <w:i/>
+          <w:iCs/>
+          <w:sz w:val="24"/>
+          <w:szCs w:val="24"/>
         </w:rPr>
         <w:t xml:space="preserve"> width: 210px;</w:t>
       </w:r>
@@ -1006,14 +1440,20 @@
     <w:p>
       <w:pPr>
         <w:rPr>
-          <w:i/>
-          <w:iCs/>
-        </w:rPr>
-      </w:pPr>
-      <w:r>
-        <w:rPr>
-          <w:i/>
-          <w:iCs/>
+          <w:rFonts w:ascii="Times New Roman" w:hAnsi="Times New Roman" w:cs="Times New Roman"/>
+          <w:i/>
+          <w:iCs/>
+          <w:sz w:val="24"/>
+          <w:szCs w:val="24"/>
+        </w:rPr>
+      </w:pPr>
+      <w:r>
+        <w:rPr>
+          <w:rFonts w:ascii="Times New Roman" w:hAnsi="Times New Roman" w:cs="Times New Roman"/>
+          <w:i/>
+          <w:iCs/>
+          <w:sz w:val="24"/>
+          <w:szCs w:val="24"/>
         </w:rPr>
         <w:t xml:space="preserve"> background-color: yellow;</w:t>
       </w:r>
@@ -1021,14 +1461,20 @@
     <w:p>
       <w:pPr>
         <w:rPr>
-          <w:i/>
-          <w:iCs/>
-        </w:rPr>
-      </w:pPr>
-      <w:r>
-        <w:rPr>
-          <w:i/>
-          <w:iCs/>
+          <w:rFonts w:ascii="Times New Roman" w:hAnsi="Times New Roman" w:cs="Times New Roman"/>
+          <w:i/>
+          <w:iCs/>
+          <w:sz w:val="24"/>
+          <w:szCs w:val="24"/>
+        </w:rPr>
+      </w:pPr>
+      <w:r>
+        <w:rPr>
+          <w:rFonts w:ascii="Times New Roman" w:hAnsi="Times New Roman" w:cs="Times New Roman"/>
+          <w:i/>
+          <w:iCs/>
+          <w:sz w:val="24"/>
+          <w:szCs w:val="24"/>
         </w:rPr>
         <w:t>}</w:t>
       </w:r>
@@ -1036,22 +1482,31 @@
     <w:p>
       <w:pPr>
         <w:rPr>
-          <w:i/>
-          <w:iCs/>
-        </w:rPr>
-      </w:pPr>
-      <w:r>
-        <w:rPr>
-          <w:i/>
-          <w:iCs/>
+          <w:rFonts w:ascii="Times New Roman" w:hAnsi="Times New Roman" w:cs="Times New Roman"/>
+          <w:i/>
+          <w:iCs/>
+          <w:sz w:val="24"/>
+          <w:szCs w:val="24"/>
+        </w:rPr>
+      </w:pPr>
+      <w:r>
+        <w:rPr>
+          <w:rFonts w:ascii="Times New Roman" w:hAnsi="Times New Roman" w:cs="Times New Roman"/>
+          <w:i/>
+          <w:iCs/>
+          <w:sz w:val="24"/>
+          <w:szCs w:val="24"/>
         </w:rPr>
         <w:t>#</w:t>
       </w:r>
       <w:proofErr w:type="gramStart"/>
       <w:r>
         <w:rPr>
-          <w:i/>
-          <w:iCs/>
+          <w:rFonts w:ascii="Times New Roman" w:hAnsi="Times New Roman" w:cs="Times New Roman"/>
+          <w:i/>
+          <w:iCs/>
+          <w:sz w:val="24"/>
+          <w:szCs w:val="24"/>
         </w:rPr>
         <w:t>advertisement{</w:t>
       </w:r>
@@ -1060,14 +1515,20 @@
     <w:p>
       <w:pPr>
         <w:rPr>
-          <w:i/>
-          <w:iCs/>
-        </w:rPr>
-      </w:pPr>
-      <w:r>
-        <w:rPr>
-          <w:i/>
-          <w:iCs/>
+          <w:rFonts w:ascii="Times New Roman" w:hAnsi="Times New Roman" w:cs="Times New Roman"/>
+          <w:i/>
+          <w:iCs/>
+          <w:sz w:val="24"/>
+          <w:szCs w:val="24"/>
+        </w:rPr>
+      </w:pPr>
+      <w:r>
+        <w:rPr>
+          <w:rFonts w:ascii="Times New Roman" w:hAnsi="Times New Roman" w:cs="Times New Roman"/>
+          <w:i/>
+          <w:iCs/>
+          <w:sz w:val="24"/>
+          <w:szCs w:val="24"/>
         </w:rPr>
         <w:t xml:space="preserve"> min-height: 120px;</w:t>
       </w:r>
@@ -1075,14 +1536,20 @@
     <w:p>
       <w:pPr>
         <w:rPr>
-          <w:i/>
-          <w:iCs/>
-        </w:rPr>
-      </w:pPr>
-      <w:r>
-        <w:rPr>
-          <w:i/>
-          <w:iCs/>
+          <w:rFonts w:ascii="Times New Roman" w:hAnsi="Times New Roman" w:cs="Times New Roman"/>
+          <w:i/>
+          <w:iCs/>
+          <w:sz w:val="24"/>
+          <w:szCs w:val="24"/>
+        </w:rPr>
+      </w:pPr>
+      <w:r>
+        <w:rPr>
+          <w:rFonts w:ascii="Times New Roman" w:hAnsi="Times New Roman" w:cs="Times New Roman"/>
+          <w:i/>
+          <w:iCs/>
+          <w:sz w:val="24"/>
+          <w:szCs w:val="24"/>
         </w:rPr>
         <w:t xml:space="preserve"> width: 660px;</w:t>
       </w:r>
@@ -1090,14 +1557,20 @@
     <w:p>
       <w:pPr>
         <w:rPr>
-          <w:i/>
-          <w:iCs/>
-        </w:rPr>
-      </w:pPr>
-      <w:r>
-        <w:rPr>
-          <w:i/>
-          <w:iCs/>
+          <w:rFonts w:ascii="Times New Roman" w:hAnsi="Times New Roman" w:cs="Times New Roman"/>
+          <w:i/>
+          <w:iCs/>
+          <w:sz w:val="24"/>
+          <w:szCs w:val="24"/>
+        </w:rPr>
+      </w:pPr>
+      <w:r>
+        <w:rPr>
+          <w:rFonts w:ascii="Times New Roman" w:hAnsi="Times New Roman" w:cs="Times New Roman"/>
+          <w:i/>
+          <w:iCs/>
+          <w:sz w:val="24"/>
+          <w:szCs w:val="24"/>
         </w:rPr>
         <w:t xml:space="preserve"> background-color: purple;</w:t>
       </w:r>
@@ -1105,16 +1578,66 @@
     <w:p>
       <w:pPr>
         <w:rPr>
-          <w:i/>
-          <w:iCs/>
-        </w:rPr>
-      </w:pPr>
-      <w:r>
-        <w:rPr>
-          <w:i/>
-          <w:iCs/>
+          <w:rFonts w:ascii="Times New Roman" w:hAnsi="Times New Roman" w:cs="Times New Roman"/>
+          <w:i/>
+          <w:iCs/>
+          <w:sz w:val="24"/>
+          <w:szCs w:val="24"/>
+        </w:rPr>
+      </w:pPr>
+      <w:r>
+        <w:rPr>
+          <w:rFonts w:ascii="Times New Roman" w:hAnsi="Times New Roman" w:cs="Times New Roman"/>
+          <w:i/>
+          <w:iCs/>
+          <w:sz w:val="24"/>
+          <w:szCs w:val="24"/>
         </w:rPr>
         <w:t>}</w:t>
+      </w:r>
+    </w:p>
+    <w:p>
+      <w:pPr>
+        <w:pStyle w:val="ListParagraph"/>
+        <w:numPr>
+          <w:ilvl w:val="0"/>
+          <w:numId w:val="3"/>
+        </w:numPr>
+        <w:rPr>
+          <w:rFonts w:ascii="Times New Roman" w:hAnsi="Times New Roman" w:cs="Times New Roman"/>
+          <w:sz w:val="24"/>
+          <w:szCs w:val="24"/>
+        </w:rPr>
+      </w:pPr>
+      <w:r>
+        <w:rPr>
+          <w:rFonts w:ascii="Times New Roman" w:hAnsi="Times New Roman" w:cs="Times New Roman"/>
+          <w:sz w:val="24"/>
+          <w:szCs w:val="24"/>
+        </w:rPr>
+        <w:t>Work on the exercise above.</w:t>
+      </w:r>
+    </w:p>
+    <w:p>
+      <w:pPr>
+        <w:pStyle w:val="ListParagraph"/>
+        <w:numPr>
+          <w:ilvl w:val="0"/>
+          <w:numId w:val="3"/>
+        </w:numPr>
+        <w:rPr>
+          <w:rFonts w:ascii="Times New Roman" w:hAnsi="Times New Roman" w:cs="Times New Roman"/>
+          <w:sz w:val="24"/>
+          <w:szCs w:val="24"/>
+        </w:rPr>
+      </w:pPr>
+      <w:r>
+        <w:rPr>
+          <w:rFonts w:ascii="Times New Roman" w:hAnsi="Times New Roman" w:cs="Times New Roman"/>
+          <w:sz w:val="24"/>
+          <w:szCs w:val="24"/>
+        </w:rPr>
+        <w:t>Upload your updated HTML and CSS code here. Make sure that your HTML and CSS files are saved in a single folder. Have the folder compressed/zipped before uploading.</w:t>
       </w:r>
     </w:p>
     <w:p/>
@@ -1126,6 +1649,358 @@
     </w:sectPr>
   </w:body>
 </w:document>
+</file>
+
+<file path=word/numbering.xml><?xml version="1.0" encoding="utf-8"?>
+<w:numbering xmlns:wpc="http://schemas.microsoft.com/office/word/2010/wordprocessingCanvas" xmlns:cx="http://schemas.microsoft.com/office/drawing/2014/chartex" xmlns:cx1="http://schemas.microsoft.com/office/drawing/2015/9/8/chartex" xmlns:cx2="http://schemas.microsoft.com/office/drawing/2015/10/21/chartex" xmlns:cx3="http://schemas.microsoft.com/office/drawing/2016/5/9/chartex" xmlns:cx4="http://schemas.microsoft.com/office/drawing/2016/5/10/chartex" xmlns:cx5="http://schemas.microsoft.com/office/drawing/2016/5/11/chartex" xmlns:cx6="http://schemas.microsoft.com/office/drawing/2016/5/12/chartex" xmlns:cx7="http://schemas.microsoft.com/office/drawing/2016/5/13/chartex" xmlns:cx8="http://schemas.microsoft.com/office/drawing/2016/5/14/chartex" xmlns:mc="http://schemas.openxmlformats.org/markup-compatibility/2006" xmlns:aink="http://schemas.microsoft.com/office/drawing/2016/ink" xmlns:am3d="http://schemas.microsoft.com/office/drawing/2017/model3d" xmlns:o="urn:schemas-microsoft-com:office:office" xmlns:r="http://schemas.openxmlformats.org/officeDocument/2006/relationships" xmlns:m="http://schemas.openxmlformats.org/officeDocument/2006/math" xmlns:v="urn:schemas-microsoft-com:vml" xmlns:wp14="http://schemas.microsoft.com/office/word/2010/wordprocessingDrawing" xmlns:wp="http://schemas.openxmlformats.org/drawingml/2006/wordprocessingDrawing" xmlns:w10="urn:schemas-microsoft-com:office:word" xmlns:w="http://schemas.openxmlformats.org/wordprocessingml/2006/main" xmlns:w14="http://schemas.microsoft.com/office/word/2010/wordml" xmlns:w15="http://schemas.microsoft.com/office/word/2012/wordml" xmlns:w16cex="http://schemas.microsoft.com/office/word/2018/wordml/cex" xmlns:w16cid="http://schemas.microsoft.com/office/word/2016/wordml/cid" xmlns:w16="http://schemas.microsoft.com/office/word/2018/wordml" xmlns:w16se="http://schemas.microsoft.com/office/word/2015/wordml/symex" xmlns:wpg="http://schemas.microsoft.com/office/word/2010/wordprocessingGroup" xmlns:wpi="http://schemas.microsoft.com/office/word/2010/wordprocessingInk" xmlns:wne="http://schemas.microsoft.com/office/word/2006/wordml" xmlns:wps="http://schemas.microsoft.com/office/word/2010/wordprocessingShape" mc:Ignorable="w14 w15 w16se w16cid w16 w16cex wp14">
+  <w:abstractNum w:abstractNumId="0" w15:restartNumberingAfterBreak="0">
+    <w:nsid w:val="254332A0"/>
+    <w:multiLevelType w:val="hybridMultilevel"/>
+    <w:tmpl w:val="E5EAFBB2"/>
+    <w:lvl w:ilvl="0" w:tplc="2A4E59F0">
+      <w:numFmt w:val="bullet"/>
+      <w:lvlText w:val=""/>
+      <w:lvlJc w:val="left"/>
+      <w:pPr>
+        <w:ind w:left="720" w:hanging="360"/>
+      </w:pPr>
+      <w:rPr>
+        <w:rFonts w:ascii="Calibri" w:eastAsiaTheme="minorHAnsi" w:hAnsi="Calibri" w:cs="Calibri" w:hint="default"/>
+      </w:rPr>
+    </w:lvl>
+    <w:lvl w:ilvl="1" w:tplc="04090003" w:tentative="1">
+      <w:start w:val="1"/>
+      <w:numFmt w:val="bullet"/>
+      <w:lvlText w:val="o"/>
+      <w:lvlJc w:val="left"/>
+      <w:pPr>
+        <w:ind w:left="1440" w:hanging="360"/>
+      </w:pPr>
+      <w:rPr>
+        <w:rFonts w:ascii="Courier New" w:hAnsi="Courier New" w:cs="Courier New" w:hint="default"/>
+      </w:rPr>
+    </w:lvl>
+    <w:lvl w:ilvl="2" w:tplc="04090005" w:tentative="1">
+      <w:start w:val="1"/>
+      <w:numFmt w:val="bullet"/>
+      <w:lvlText w:val=""/>
+      <w:lvlJc w:val="left"/>
+      <w:pPr>
+        <w:ind w:left="2160" w:hanging="360"/>
+      </w:pPr>
+      <w:rPr>
+        <w:rFonts w:ascii="Wingdings" w:hAnsi="Wingdings" w:hint="default"/>
+      </w:rPr>
+    </w:lvl>
+    <w:lvl w:ilvl="3" w:tplc="04090001" w:tentative="1">
+      <w:start w:val="1"/>
+      <w:numFmt w:val="bullet"/>
+      <w:lvlText w:val=""/>
+      <w:lvlJc w:val="left"/>
+      <w:pPr>
+        <w:ind w:left="2880" w:hanging="360"/>
+      </w:pPr>
+      <w:rPr>
+        <w:rFonts w:ascii="Symbol" w:hAnsi="Symbol" w:hint="default"/>
+      </w:rPr>
+    </w:lvl>
+    <w:lvl w:ilvl="4" w:tplc="04090003" w:tentative="1">
+      <w:start w:val="1"/>
+      <w:numFmt w:val="bullet"/>
+      <w:lvlText w:val="o"/>
+      <w:lvlJc w:val="left"/>
+      <w:pPr>
+        <w:ind w:left="3600" w:hanging="360"/>
+      </w:pPr>
+      <w:rPr>
+        <w:rFonts w:ascii="Courier New" w:hAnsi="Courier New" w:cs="Courier New" w:hint="default"/>
+      </w:rPr>
+    </w:lvl>
+    <w:lvl w:ilvl="5" w:tplc="04090005" w:tentative="1">
+      <w:start w:val="1"/>
+      <w:numFmt w:val="bullet"/>
+      <w:lvlText w:val=""/>
+      <w:lvlJc w:val="left"/>
+      <w:pPr>
+        <w:ind w:left="4320" w:hanging="360"/>
+      </w:pPr>
+      <w:rPr>
+        <w:rFonts w:ascii="Wingdings" w:hAnsi="Wingdings" w:hint="default"/>
+      </w:rPr>
+    </w:lvl>
+    <w:lvl w:ilvl="6" w:tplc="04090001" w:tentative="1">
+      <w:start w:val="1"/>
+      <w:numFmt w:val="bullet"/>
+      <w:lvlText w:val=""/>
+      <w:lvlJc w:val="left"/>
+      <w:pPr>
+        <w:ind w:left="5040" w:hanging="360"/>
+      </w:pPr>
+      <w:rPr>
+        <w:rFonts w:ascii="Symbol" w:hAnsi="Symbol" w:hint="default"/>
+      </w:rPr>
+    </w:lvl>
+    <w:lvl w:ilvl="7" w:tplc="04090003" w:tentative="1">
+      <w:start w:val="1"/>
+      <w:numFmt w:val="bullet"/>
+      <w:lvlText w:val="o"/>
+      <w:lvlJc w:val="left"/>
+      <w:pPr>
+        <w:ind w:left="5760" w:hanging="360"/>
+      </w:pPr>
+      <w:rPr>
+        <w:rFonts w:ascii="Courier New" w:hAnsi="Courier New" w:cs="Courier New" w:hint="default"/>
+      </w:rPr>
+    </w:lvl>
+    <w:lvl w:ilvl="8" w:tplc="04090005" w:tentative="1">
+      <w:start w:val="1"/>
+      <w:numFmt w:val="bullet"/>
+      <w:lvlText w:val=""/>
+      <w:lvlJc w:val="left"/>
+      <w:pPr>
+        <w:ind w:left="6480" w:hanging="360"/>
+      </w:pPr>
+      <w:rPr>
+        <w:rFonts w:ascii="Wingdings" w:hAnsi="Wingdings" w:hint="default"/>
+      </w:rPr>
+    </w:lvl>
+  </w:abstractNum>
+  <w:abstractNum w:abstractNumId="1" w15:restartNumberingAfterBreak="0">
+    <w:nsid w:val="371611B7"/>
+    <w:multiLevelType w:val="hybridMultilevel"/>
+    <w:tmpl w:val="85381FD0"/>
+    <w:lvl w:ilvl="0" w:tplc="5F36EFCE">
+      <w:start w:val="1"/>
+      <w:numFmt w:val="bullet"/>
+      <w:lvlText w:val=""/>
+      <w:lvlJc w:val="left"/>
+      <w:pPr>
+        <w:ind w:left="720" w:hanging="360"/>
+      </w:pPr>
+      <w:rPr>
+        <w:rFonts w:ascii="Wingdings" w:hAnsi="Wingdings" w:hint="default"/>
+      </w:rPr>
+    </w:lvl>
+    <w:lvl w:ilvl="1" w:tplc="04090003" w:tentative="1">
+      <w:start w:val="1"/>
+      <w:numFmt w:val="bullet"/>
+      <w:lvlText w:val="o"/>
+      <w:lvlJc w:val="left"/>
+      <w:pPr>
+        <w:ind w:left="1440" w:hanging="360"/>
+      </w:pPr>
+      <w:rPr>
+        <w:rFonts w:ascii="Courier New" w:hAnsi="Courier New" w:cs="Courier New" w:hint="default"/>
+      </w:rPr>
+    </w:lvl>
+    <w:lvl w:ilvl="2" w:tplc="04090005" w:tentative="1">
+      <w:start w:val="1"/>
+      <w:numFmt w:val="bullet"/>
+      <w:lvlText w:val=""/>
+      <w:lvlJc w:val="left"/>
+      <w:pPr>
+        <w:ind w:left="2160" w:hanging="360"/>
+      </w:pPr>
+      <w:rPr>
+        <w:rFonts w:ascii="Wingdings" w:hAnsi="Wingdings" w:hint="default"/>
+      </w:rPr>
+    </w:lvl>
+    <w:lvl w:ilvl="3" w:tplc="04090001" w:tentative="1">
+      <w:start w:val="1"/>
+      <w:numFmt w:val="bullet"/>
+      <w:lvlText w:val=""/>
+      <w:lvlJc w:val="left"/>
+      <w:pPr>
+        <w:ind w:left="2880" w:hanging="360"/>
+      </w:pPr>
+      <w:rPr>
+        <w:rFonts w:ascii="Symbol" w:hAnsi="Symbol" w:hint="default"/>
+      </w:rPr>
+    </w:lvl>
+    <w:lvl w:ilvl="4" w:tplc="04090003" w:tentative="1">
+      <w:start w:val="1"/>
+      <w:numFmt w:val="bullet"/>
+      <w:lvlText w:val="o"/>
+      <w:lvlJc w:val="left"/>
+      <w:pPr>
+        <w:ind w:left="3600" w:hanging="360"/>
+      </w:pPr>
+      <w:rPr>
+        <w:rFonts w:ascii="Courier New" w:hAnsi="Courier New" w:cs="Courier New" w:hint="default"/>
+      </w:rPr>
+    </w:lvl>
+    <w:lvl w:ilvl="5" w:tplc="04090005" w:tentative="1">
+      <w:start w:val="1"/>
+      <w:numFmt w:val="bullet"/>
+      <w:lvlText w:val=""/>
+      <w:lvlJc w:val="left"/>
+      <w:pPr>
+        <w:ind w:left="4320" w:hanging="360"/>
+      </w:pPr>
+      <w:rPr>
+        <w:rFonts w:ascii="Wingdings" w:hAnsi="Wingdings" w:hint="default"/>
+      </w:rPr>
+    </w:lvl>
+    <w:lvl w:ilvl="6" w:tplc="04090001" w:tentative="1">
+      <w:start w:val="1"/>
+      <w:numFmt w:val="bullet"/>
+      <w:lvlText w:val=""/>
+      <w:lvlJc w:val="left"/>
+      <w:pPr>
+        <w:ind w:left="5040" w:hanging="360"/>
+      </w:pPr>
+      <w:rPr>
+        <w:rFonts w:ascii="Symbol" w:hAnsi="Symbol" w:hint="default"/>
+      </w:rPr>
+    </w:lvl>
+    <w:lvl w:ilvl="7" w:tplc="04090003" w:tentative="1">
+      <w:start w:val="1"/>
+      <w:numFmt w:val="bullet"/>
+      <w:lvlText w:val="o"/>
+      <w:lvlJc w:val="left"/>
+      <w:pPr>
+        <w:ind w:left="5760" w:hanging="360"/>
+      </w:pPr>
+      <w:rPr>
+        <w:rFonts w:ascii="Courier New" w:hAnsi="Courier New" w:cs="Courier New" w:hint="default"/>
+      </w:rPr>
+    </w:lvl>
+    <w:lvl w:ilvl="8" w:tplc="04090005" w:tentative="1">
+      <w:start w:val="1"/>
+      <w:numFmt w:val="bullet"/>
+      <w:lvlText w:val=""/>
+      <w:lvlJc w:val="left"/>
+      <w:pPr>
+        <w:ind w:left="6480" w:hanging="360"/>
+      </w:pPr>
+      <w:rPr>
+        <w:rFonts w:ascii="Wingdings" w:hAnsi="Wingdings" w:hint="default"/>
+      </w:rPr>
+    </w:lvl>
+  </w:abstractNum>
+  <w:abstractNum w:abstractNumId="2" w15:restartNumberingAfterBreak="0">
+    <w:nsid w:val="6D4F4007"/>
+    <w:multiLevelType w:val="hybridMultilevel"/>
+    <w:tmpl w:val="0D8AA5B2"/>
+    <w:lvl w:ilvl="0" w:tplc="04090001">
+      <w:start w:val="1"/>
+      <w:numFmt w:val="bullet"/>
+      <w:lvlText w:val=""/>
+      <w:lvlJc w:val="left"/>
+      <w:pPr>
+        <w:ind w:left="720" w:hanging="360"/>
+      </w:pPr>
+      <w:rPr>
+        <w:rFonts w:ascii="Symbol" w:hAnsi="Symbol" w:hint="default"/>
+      </w:rPr>
+    </w:lvl>
+    <w:lvl w:ilvl="1" w:tplc="04090003" w:tentative="1">
+      <w:start w:val="1"/>
+      <w:numFmt w:val="bullet"/>
+      <w:lvlText w:val="o"/>
+      <w:lvlJc w:val="left"/>
+      <w:pPr>
+        <w:ind w:left="1440" w:hanging="360"/>
+      </w:pPr>
+      <w:rPr>
+        <w:rFonts w:ascii="Courier New" w:hAnsi="Courier New" w:cs="Courier New" w:hint="default"/>
+      </w:rPr>
+    </w:lvl>
+    <w:lvl w:ilvl="2" w:tplc="04090005" w:tentative="1">
+      <w:start w:val="1"/>
+      <w:numFmt w:val="bullet"/>
+      <w:lvlText w:val=""/>
+      <w:lvlJc w:val="left"/>
+      <w:pPr>
+        <w:ind w:left="2160" w:hanging="360"/>
+      </w:pPr>
+      <w:rPr>
+        <w:rFonts w:ascii="Wingdings" w:hAnsi="Wingdings" w:hint="default"/>
+      </w:rPr>
+    </w:lvl>
+    <w:lvl w:ilvl="3" w:tplc="04090001" w:tentative="1">
+      <w:start w:val="1"/>
+      <w:numFmt w:val="bullet"/>
+      <w:lvlText w:val=""/>
+      <w:lvlJc w:val="left"/>
+      <w:pPr>
+        <w:ind w:left="2880" w:hanging="360"/>
+      </w:pPr>
+      <w:rPr>
+        <w:rFonts w:ascii="Symbol" w:hAnsi="Symbol" w:hint="default"/>
+      </w:rPr>
+    </w:lvl>
+    <w:lvl w:ilvl="4" w:tplc="04090003" w:tentative="1">
+      <w:start w:val="1"/>
+      <w:numFmt w:val="bullet"/>
+      <w:lvlText w:val="o"/>
+      <w:lvlJc w:val="left"/>
+      <w:pPr>
+        <w:ind w:left="3600" w:hanging="360"/>
+      </w:pPr>
+      <w:rPr>
+        <w:rFonts w:ascii="Courier New" w:hAnsi="Courier New" w:cs="Courier New" w:hint="default"/>
+      </w:rPr>
+    </w:lvl>
+    <w:lvl w:ilvl="5" w:tplc="04090005" w:tentative="1">
+      <w:start w:val="1"/>
+      <w:numFmt w:val="bullet"/>
+      <w:lvlText w:val=""/>
+      <w:lvlJc w:val="left"/>
+      <w:pPr>
+        <w:ind w:left="4320" w:hanging="360"/>
+      </w:pPr>
+      <w:rPr>
+        <w:rFonts w:ascii="Wingdings" w:hAnsi="Wingdings" w:hint="default"/>
+      </w:rPr>
+    </w:lvl>
+    <w:lvl w:ilvl="6" w:tplc="04090001" w:tentative="1">
+      <w:start w:val="1"/>
+      <w:numFmt w:val="bullet"/>
+      <w:lvlText w:val=""/>
+      <w:lvlJc w:val="left"/>
+      <w:pPr>
+        <w:ind w:left="5040" w:hanging="360"/>
+      </w:pPr>
+      <w:rPr>
+        <w:rFonts w:ascii="Symbol" w:hAnsi="Symbol" w:hint="default"/>
+      </w:rPr>
+    </w:lvl>
+    <w:lvl w:ilvl="7" w:tplc="04090003" w:tentative="1">
+      <w:start w:val="1"/>
+      <w:numFmt w:val="bullet"/>
+      <w:lvlText w:val="o"/>
+      <w:lvlJc w:val="left"/>
+      <w:pPr>
+        <w:ind w:left="5760" w:hanging="360"/>
+      </w:pPr>
+      <w:rPr>
+        <w:rFonts w:ascii="Courier New" w:hAnsi="Courier New" w:cs="Courier New" w:hint="default"/>
+      </w:rPr>
+    </w:lvl>
+    <w:lvl w:ilvl="8" w:tplc="04090005" w:tentative="1">
+      <w:start w:val="1"/>
+      <w:numFmt w:val="bullet"/>
+      <w:lvlText w:val=""/>
+      <w:lvlJc w:val="left"/>
+      <w:pPr>
+        <w:ind w:left="6480" w:hanging="360"/>
+      </w:pPr>
+      <w:rPr>
+        <w:rFonts w:ascii="Wingdings" w:hAnsi="Wingdings" w:hint="default"/>
+      </w:rPr>
+    </w:lvl>
+  </w:abstractNum>
+  <w:num w:numId="1">
+    <w:abstractNumId w:val="2"/>
+  </w:num>
+  <w:num w:numId="2">
+    <w:abstractNumId w:val="0"/>
+  </w:num>
+  <w:num w:numId="3">
+    <w:abstractNumId w:val="1"/>
+  </w:num>
+</w:numbering>
 </file>
 
 <file path=word/styles.xml><?xml version="1.0" encoding="utf-8"?>
@@ -1251,6 +2126,7 @@
     <w:lsdException w:name="HTML Sample" w:semiHidden="1" w:unhideWhenUsed="1"/>
     <w:lsdException w:name="HTML Typewriter" w:semiHidden="1" w:unhideWhenUsed="1"/>
     <w:lsdException w:name="HTML Variable" w:semiHidden="1" w:unhideWhenUsed="1"/>
+    <w:lsdException w:name="Normal Table" w:semiHidden="1" w:unhideWhenUsed="1"/>
     <w:lsdException w:name="annotation subject" w:semiHidden="1" w:unhideWhenUsed="1"/>
     <w:lsdException w:name="No List" w:semiHidden="1" w:unhideWhenUsed="1"/>
     <w:lsdException w:name="Outline List 1" w:semiHidden="1" w:unhideWhenUsed="1"/>
@@ -1297,8 +2173,10 @@
     <w:lsdException w:name="Table Subtle 2" w:semiHidden="1" w:unhideWhenUsed="1"/>
     <w:lsdException w:name="Table Web 1" w:semiHidden="1" w:unhideWhenUsed="1"/>
     <w:lsdException w:name="Table Web 2" w:semiHidden="1" w:unhideWhenUsed="1"/>
+    <w:lsdException w:name="Table Web 3" w:semiHidden="1" w:unhideWhenUsed="1"/>
     <w:lsdException w:name="Balloon Text" w:semiHidden="1" w:unhideWhenUsed="1"/>
     <w:lsdException w:name="Table Grid" w:uiPriority="39"/>
+    <w:lsdException w:name="Table Theme" w:semiHidden="1" w:unhideWhenUsed="1"/>
     <w:lsdException w:name="Placeholder Text" w:semiHidden="1"/>
     <w:lsdException w:name="No Spacing" w:uiPriority="1" w:qFormat="1"/>
     <w:lsdException w:name="Light Shading" w:uiPriority="60"/>
@@ -1549,6 +2427,17 @@
     <w:uiPriority w:val="99"/>
     <w:semiHidden/>
     <w:unhideWhenUsed/>
+  </w:style>
+  <w:style w:type="paragraph" w:styleId="ListParagraph">
+    <w:name w:val="List Paragraph"/>
+    <w:basedOn w:val="Normal"/>
+    <w:uiPriority w:val="34"/>
+    <w:qFormat/>
+    <w:rsid w:val="00841D8C"/>
+    <w:pPr>
+      <w:ind w:left="720"/>
+      <w:contextualSpacing/>
+    </w:pPr>
   </w:style>
 </w:styles>
 </file>

</xml_diff>